<commit_message>
More updates to field definitions
Made changes to create database sql file with field definitions based on decisions yesterday.
</commit_message>
<xml_diff>
--- a/documentation/code/JSONToDatabaseMapping.docx
+++ b/documentation/code/JSONToDatabaseMapping.docx
@@ -5,20 +5,16 @@
     <w:p>
       <w:pPr>
         <w:pStyle w:val="Heading1"/>
+        <w:numPr>
+          <w:ilvl w:val="0"/>
+          <w:numId w:val="2"/>
+        </w:numPr>
         <w:spacing w:before="240" w:after="120"/>
         <w:rPr/>
       </w:pPr>
       <w:r>
         <w:rPr/>
-        <w:t>JSON data</w:t>
-      </w:r>
-      <w:r>
-        <w:rPr/>
-        <w:t xml:space="preserve"> To Database Mapping</w:t>
-      </w:r>
-      <w:r>
-        <w:rPr/>
-        <w:t>:</w:t>
+        <w:t>JSON data To Database Mapping:</w:t>
       </w:r>
     </w:p>
     <w:p>
@@ -33,6 +29,10 @@
     <w:p>
       <w:pPr>
         <w:pStyle w:val="Heading3"/>
+        <w:numPr>
+          <w:ilvl w:val="2"/>
+          <w:numId w:val="2"/>
+        </w:numPr>
         <w:rPr/>
       </w:pPr>
       <w:r>
@@ -62,7 +62,7 @@
         <w:gridCol w:w="2492"/>
         <w:gridCol w:w="2493"/>
         <w:gridCol w:w="2493"/>
-        <w:gridCol w:w="2494"/>
+        <w:gridCol w:w="2493"/>
       </w:tblGrid>
       <w:tr>
         <w:trPr/>
@@ -224,7 +224,7 @@
         </w:tc>
         <w:tc>
           <w:tcPr>
-            <w:tcW w:w="2494" w:type="dxa"/>
+            <w:tcW w:w="2493" w:type="dxa"/>
             <w:tcBorders>
               <w:top w:val="single" w:sz="4" w:space="0" w:color="000000"/>
               <w:left w:val="single" w:sz="4" w:space="0" w:color="000000"/>
@@ -283,67 +283,51 @@
           <w:tcPr>
             <w:tcW w:w="2492" w:type="dxa"/>
             <w:tcBorders>
-              <w:left w:val="single" w:sz="4" w:space="0" w:color="000000"/>
-              <w:bottom w:val="single" w:sz="4" w:space="0" w:color="000000"/>
-              <w:insideH w:val="single" w:sz="4" w:space="0" w:color="000000"/>
-            </w:tcBorders>
-            <w:shd w:fill="auto" w:val="clear"/>
-          </w:tcPr>
-          <w:p>
-            <w:pPr>
-              <w:pStyle w:val="TableContents"/>
-              <w:jc w:val="left"/>
-              <w:rPr>
-                <w:rFonts w:ascii="Liberation Serif" w:hAnsi="Liberation Serif"/>
-                <w:b w:val="false"/>
-                <w:b w:val="false"/>
-                <w:bCs w:val="false"/>
-                <w:i w:val="false"/>
-                <w:i w:val="false"/>
-                <w:iCs w:val="false"/>
-                <w:strike w:val="false"/>
-                <w:dstrike w:val="false"/>
-                <w:outline w:val="false"/>
-                <w:shadow w:val="false"/>
-                <w:color w:val="000000"/>
-                <w:sz w:val="24"/>
-                <w:szCs w:val="24"/>
-                <w:u w:val="none"/>
-              </w:rPr>
-            </w:pPr>
-            <w:r>
-              <w:rPr>
-                <w:b w:val="false"/>
-                <w:bCs w:val="false"/>
-                <w:i w:val="false"/>
-                <w:iCs w:val="false"/>
-                <w:strike w:val="false"/>
-                <w:dstrike w:val="false"/>
-                <w:outline w:val="false"/>
-                <w:shadow w:val="false"/>
-                <w:color w:val="000000"/>
-                <w:sz w:val="24"/>
-                <w:szCs w:val="24"/>
-                <w:u w:val="none"/>
-              </w:rPr>
-              <w:t>date</w:t>
-            </w:r>
-            <w:r>
-              <w:rPr>
-                <w:b w:val="false"/>
-                <w:bCs w:val="false"/>
-                <w:i w:val="false"/>
-                <w:iCs w:val="false"/>
-                <w:strike w:val="false"/>
-                <w:dstrike w:val="false"/>
-                <w:outline w:val="false"/>
-                <w:shadow w:val="false"/>
-                <w:color w:val="000000"/>
-                <w:sz w:val="24"/>
-                <w:szCs w:val="24"/>
-                <w:u w:val="none"/>
-              </w:rPr>
-              <w:t xml:space="preserve"> - start_time</w:t>
+              <w:top w:val="single" w:sz="4" w:space="0" w:color="000000"/>
+              <w:left w:val="single" w:sz="4" w:space="0" w:color="000000"/>
+              <w:bottom w:val="single" w:sz="4" w:space="0" w:color="000000"/>
+              <w:insideH w:val="single" w:sz="4" w:space="0" w:color="000000"/>
+            </w:tcBorders>
+            <w:shd w:fill="auto" w:val="clear"/>
+          </w:tcPr>
+          <w:p>
+            <w:pPr>
+              <w:pStyle w:val="TableContents"/>
+              <w:jc w:val="left"/>
+              <w:rPr>
+                <w:rFonts w:ascii="Liberation Serif" w:hAnsi="Liberation Serif"/>
+                <w:b w:val="false"/>
+                <w:b w:val="false"/>
+                <w:bCs w:val="false"/>
+                <w:i w:val="false"/>
+                <w:i w:val="false"/>
+                <w:iCs w:val="false"/>
+                <w:strike w:val="false"/>
+                <w:dstrike w:val="false"/>
+                <w:outline w:val="false"/>
+                <w:shadow w:val="false"/>
+                <w:color w:val="000000"/>
+                <w:sz w:val="24"/>
+                <w:szCs w:val="24"/>
+                <w:u w:val="none"/>
+              </w:rPr>
+            </w:pPr>
+            <w:r>
+              <w:rPr>
+                <w:b w:val="false"/>
+                <w:bCs w:val="false"/>
+                <w:i w:val="false"/>
+                <w:iCs w:val="false"/>
+                <w:strike w:val="false"/>
+                <w:dstrike w:val="false"/>
+                <w:outline w:val="false"/>
+                <w:shadow w:val="false"/>
+                <w:color w:val="000000"/>
+                <w:sz w:val="24"/>
+                <w:szCs w:val="24"/>
+                <w:u w:val="none"/>
+              </w:rPr>
+              <w:t>date - start_time</w:t>
             </w:r>
           </w:p>
         </w:tc>
@@ -351,6 +335,7 @@
           <w:tcPr>
             <w:tcW w:w="2493" w:type="dxa"/>
             <w:tcBorders>
+              <w:top w:val="single" w:sz="4" w:space="0" w:color="000000"/>
               <w:left w:val="single" w:sz="4" w:space="0" w:color="000000"/>
               <w:bottom w:val="single" w:sz="4" w:space="0" w:color="000000"/>
               <w:insideH w:val="single" w:sz="4" w:space="0" w:color="000000"/>
@@ -402,6 +387,7 @@
           <w:tcPr>
             <w:tcW w:w="2493" w:type="dxa"/>
             <w:tcBorders>
+              <w:top w:val="single" w:sz="4" w:space="0" w:color="000000"/>
               <w:left w:val="single" w:sz="4" w:space="0" w:color="000000"/>
               <w:bottom w:val="single" w:sz="4" w:space="0" w:color="000000"/>
               <w:insideH w:val="single" w:sz="4" w:space="0" w:color="000000"/>
@@ -451,8 +437,9 @@
         </w:tc>
         <w:tc>
           <w:tcPr>
-            <w:tcW w:w="2494" w:type="dxa"/>
-            <w:tcBorders>
+            <w:tcW w:w="2493" w:type="dxa"/>
+            <w:tcBorders>
+              <w:top w:val="single" w:sz="4" w:space="0" w:color="000000"/>
               <w:left w:val="single" w:sz="4" w:space="0" w:color="000000"/>
               <w:bottom w:val="single" w:sz="4" w:space="0" w:color="000000"/>
               <w:right w:val="single" w:sz="4" w:space="0" w:color="000000"/>
@@ -549,6 +536,7 @@
           <w:tcPr>
             <w:tcW w:w="2492" w:type="dxa"/>
             <w:tcBorders>
+              <w:top w:val="single" w:sz="4" w:space="0" w:color="000000"/>
               <w:left w:val="single" w:sz="4" w:space="0" w:color="000000"/>
               <w:bottom w:val="single" w:sz="4" w:space="0" w:color="000000"/>
               <w:insideH w:val="single" w:sz="4" w:space="0" w:color="000000"/>
@@ -600,6 +588,7 @@
           <w:tcPr>
             <w:tcW w:w="2493" w:type="dxa"/>
             <w:tcBorders>
+              <w:top w:val="single" w:sz="4" w:space="0" w:color="000000"/>
               <w:left w:val="single" w:sz="4" w:space="0" w:color="000000"/>
               <w:bottom w:val="single" w:sz="4" w:space="0" w:color="000000"/>
               <w:insideH w:val="single" w:sz="4" w:space="0" w:color="000000"/>
@@ -651,6 +640,7 @@
           <w:tcPr>
             <w:tcW w:w="2493" w:type="dxa"/>
             <w:tcBorders>
+              <w:top w:val="single" w:sz="4" w:space="0" w:color="000000"/>
               <w:left w:val="single" w:sz="4" w:space="0" w:color="000000"/>
               <w:bottom w:val="single" w:sz="4" w:space="0" w:color="000000"/>
               <w:insideH w:val="single" w:sz="4" w:space="0" w:color="000000"/>
@@ -740,8 +730,9 @@
         </w:tc>
         <w:tc>
           <w:tcPr>
-            <w:tcW w:w="2494" w:type="dxa"/>
-            <w:tcBorders>
+            <w:tcW w:w="2493" w:type="dxa"/>
+            <w:tcBorders>
+              <w:top w:val="single" w:sz="4" w:space="0" w:color="000000"/>
               <w:left w:val="single" w:sz="4" w:space="0" w:color="000000"/>
               <w:bottom w:val="single" w:sz="4" w:space="0" w:color="000000"/>
               <w:right w:val="single" w:sz="4" w:space="0" w:color="000000"/>
@@ -787,24 +778,7 @@
                 <w:szCs w:val="24"/>
                 <w:u w:val="none"/>
               </w:rPr>
-              <w:t xml:space="preserve">address field </w:t>
-            </w:r>
-            <w:r>
-              <w:rPr>
-                <w:b w:val="false"/>
-                <w:bCs w:val="false"/>
-                <w:i w:val="false"/>
-                <w:iCs w:val="false"/>
-                <w:strike w:val="false"/>
-                <w:dstrike w:val="false"/>
-                <w:outline w:val="false"/>
-                <w:shadow w:val="false"/>
-                <w:color w:val="000000"/>
-                <w:sz w:val="24"/>
-                <w:szCs w:val="24"/>
-                <w:u w:val="none"/>
-              </w:rPr>
-              <w:t>in format used by Google maps, then can be converted to latitude and longitude</w:t>
+              <w:t>address field in format used by Google maps, then can be converted to latitude and longitude</w:t>
             </w:r>
           </w:p>
         </w:tc>
@@ -815,6 +789,7 @@
           <w:tcPr>
             <w:tcW w:w="2492" w:type="dxa"/>
             <w:tcBorders>
+              <w:top w:val="single" w:sz="4" w:space="0" w:color="000000"/>
               <w:left w:val="single" w:sz="4" w:space="0" w:color="000000"/>
               <w:bottom w:val="single" w:sz="4" w:space="0" w:color="000000"/>
               <w:insideH w:val="single" w:sz="4" w:space="0" w:color="000000"/>
@@ -866,6 +841,7 @@
           <w:tcPr>
             <w:tcW w:w="2493" w:type="dxa"/>
             <w:tcBorders>
+              <w:top w:val="single" w:sz="4" w:space="0" w:color="000000"/>
               <w:left w:val="single" w:sz="4" w:space="0" w:color="000000"/>
               <w:bottom w:val="single" w:sz="4" w:space="0" w:color="000000"/>
               <w:insideH w:val="single" w:sz="4" w:space="0" w:color="000000"/>
@@ -917,6 +893,7 @@
           <w:tcPr>
             <w:tcW w:w="2493" w:type="dxa"/>
             <w:tcBorders>
+              <w:top w:val="single" w:sz="4" w:space="0" w:color="000000"/>
               <w:left w:val="single" w:sz="4" w:space="0" w:color="000000"/>
               <w:bottom w:val="single" w:sz="4" w:space="0" w:color="000000"/>
               <w:insideH w:val="single" w:sz="4" w:space="0" w:color="000000"/>
@@ -966,8 +943,9 @@
         </w:tc>
         <w:tc>
           <w:tcPr>
-            <w:tcW w:w="2494" w:type="dxa"/>
-            <w:tcBorders>
+            <w:tcW w:w="2493" w:type="dxa"/>
+            <w:tcBorders>
+              <w:top w:val="single" w:sz="4" w:space="0" w:color="000000"/>
               <w:left w:val="single" w:sz="4" w:space="0" w:color="000000"/>
               <w:bottom w:val="single" w:sz="4" w:space="0" w:color="000000"/>
               <w:right w:val="single" w:sz="4" w:space="0" w:color="000000"/>
@@ -1024,6 +1002,7 @@
           <w:tcPr>
             <w:tcW w:w="2492" w:type="dxa"/>
             <w:tcBorders>
+              <w:top w:val="single" w:sz="4" w:space="0" w:color="000000"/>
               <w:left w:val="single" w:sz="4" w:space="0" w:color="000000"/>
               <w:bottom w:val="single" w:sz="4" w:space="0" w:color="000000"/>
               <w:insideH w:val="single" w:sz="4" w:space="0" w:color="000000"/>
@@ -1075,6 +1054,7 @@
           <w:tcPr>
             <w:tcW w:w="2493" w:type="dxa"/>
             <w:tcBorders>
+              <w:top w:val="single" w:sz="4" w:space="0" w:color="000000"/>
               <w:left w:val="single" w:sz="4" w:space="0" w:color="000000"/>
               <w:bottom w:val="single" w:sz="4" w:space="0" w:color="000000"/>
               <w:insideH w:val="single" w:sz="4" w:space="0" w:color="000000"/>
@@ -1126,6 +1106,7 @@
           <w:tcPr>
             <w:tcW w:w="2493" w:type="dxa"/>
             <w:tcBorders>
+              <w:top w:val="single" w:sz="4" w:space="0" w:color="000000"/>
               <w:left w:val="single" w:sz="4" w:space="0" w:color="000000"/>
               <w:bottom w:val="single" w:sz="4" w:space="0" w:color="000000"/>
               <w:insideH w:val="single" w:sz="4" w:space="0" w:color="000000"/>
@@ -1175,8 +1156,9 @@
         </w:tc>
         <w:tc>
           <w:tcPr>
-            <w:tcW w:w="2494" w:type="dxa"/>
-            <w:tcBorders>
+            <w:tcW w:w="2493" w:type="dxa"/>
+            <w:tcBorders>
+              <w:top w:val="single" w:sz="4" w:space="0" w:color="000000"/>
               <w:left w:val="single" w:sz="4" w:space="0" w:color="000000"/>
               <w:bottom w:val="single" w:sz="4" w:space="0" w:color="000000"/>
               <w:right w:val="single" w:sz="4" w:space="0" w:color="000000"/>
@@ -1232,6 +1214,7 @@
           <w:tcPr>
             <w:tcW w:w="2492" w:type="dxa"/>
             <w:tcBorders>
+              <w:top w:val="single" w:sz="4" w:space="0" w:color="000000"/>
               <w:left w:val="single" w:sz="4" w:space="0" w:color="000000"/>
               <w:bottom w:val="single" w:sz="4" w:space="0" w:color="000000"/>
               <w:insideH w:val="single" w:sz="4" w:space="0" w:color="000000"/>
@@ -1283,6 +1266,7 @@
           <w:tcPr>
             <w:tcW w:w="2493" w:type="dxa"/>
             <w:tcBorders>
+              <w:top w:val="single" w:sz="4" w:space="0" w:color="000000"/>
               <w:left w:val="single" w:sz="4" w:space="0" w:color="000000"/>
               <w:bottom w:val="single" w:sz="4" w:space="0" w:color="000000"/>
               <w:insideH w:val="single" w:sz="4" w:space="0" w:color="000000"/>
@@ -1334,6 +1318,7 @@
           <w:tcPr>
             <w:tcW w:w="2493" w:type="dxa"/>
             <w:tcBorders>
+              <w:top w:val="single" w:sz="4" w:space="0" w:color="000000"/>
               <w:left w:val="single" w:sz="4" w:space="0" w:color="000000"/>
               <w:bottom w:val="single" w:sz="4" w:space="0" w:color="000000"/>
               <w:insideH w:val="single" w:sz="4" w:space="0" w:color="000000"/>
@@ -1383,8 +1368,9 @@
         </w:tc>
         <w:tc>
           <w:tcPr>
-            <w:tcW w:w="2494" w:type="dxa"/>
-            <w:tcBorders>
+            <w:tcW w:w="2493" w:type="dxa"/>
+            <w:tcBorders>
+              <w:top w:val="single" w:sz="4" w:space="0" w:color="000000"/>
               <w:left w:val="single" w:sz="4" w:space="0" w:color="000000"/>
               <w:bottom w:val="single" w:sz="4" w:space="0" w:color="000000"/>
               <w:right w:val="single" w:sz="4" w:space="0" w:color="000000"/>
@@ -1461,11 +1447,11 @@
       </w:pPr>
       <w:r>
         <w:rPr/>
-        <w:t xml:space="preserve">- </w:t>
-      </w:r>
-      <w:r>
-        <w:rPr/>
-        <w:t>add facebook page - optional to members</w:t>
+        <w:t>- add facebook page - optional to members</w:t>
+      </w:r>
+      <w:r>
+        <w:rPr/>
+        <w:t xml:space="preserve"> (already done)</w:t>
       </w:r>
     </w:p>
     <w:p>
@@ -1475,15 +1461,11 @@
       </w:pPr>
       <w:r>
         <w:rPr/>
-        <w:t xml:space="preserve">- </w:t>
-      </w:r>
-      <w:r>
-        <w:rPr/>
-        <w:t xml:space="preserve">add </w:t>
-      </w:r>
-      <w:r>
-        <w:rPr/>
-        <w:t>website to events</w:t>
+        <w:t>- add website to events</w:t>
+      </w:r>
+      <w:r>
+        <w:rPr/>
+        <w:t xml:space="preserve"> (done)</w:t>
       </w:r>
     </w:p>
     <w:p>
@@ -1495,6 +1477,10 @@
         <w:rPr/>
         <w:t>- add image to event &amp; members</w:t>
       </w:r>
+      <w:r>
+        <w:rPr/>
+        <w:t xml:space="preserve"> (done)</w:t>
+      </w:r>
     </w:p>
     <w:p>
       <w:pPr>
@@ -1505,6 +1491,10 @@
         <w:rPr/>
         <w:t>- investigate postgres url type</w:t>
       </w:r>
+      <w:r>
+        <w:rPr/>
+        <w:t xml:space="preserve"> (doesn't seem to be one)</w:t>
+      </w:r>
     </w:p>
     <w:p>
       <w:pPr>
@@ -1515,6 +1505,10 @@
         <w:rPr/>
         <w:t>- split events into two tables for possible multiple events</w:t>
       </w:r>
+      <w:r>
+        <w:rPr/>
+        <w:t xml:space="preserve"> (done)</w:t>
+      </w:r>
     </w:p>
     <w:p>
       <w:pPr>
@@ -1525,6 +1519,10 @@
         <w:rPr/>
         <w:t>- change name of locales table to places table</w:t>
       </w:r>
+      <w:r>
+        <w:rPr/>
+        <w:t xml:space="preserve"> (done)</w:t>
+      </w:r>
     </w:p>
     <w:p>
       <w:pPr>
@@ -1535,6 +1533,10 @@
         <w:rPr/>
         <w:t>- add registration_url in events</w:t>
       </w:r>
+      <w:r>
+        <w:rPr/>
+        <w:t xml:space="preserve"> (done)</w:t>
+      </w:r>
     </w:p>
     <w:p>
       <w:pPr>
@@ -1589,15 +1591,15 @@
     <w:p>
       <w:pPr>
         <w:pStyle w:val="Heading3"/>
-        <w:rPr/>
-      </w:pPr>
-      <w:r>
-        <w:rPr/>
-        <w:t>InsideOut-</w:t>
-      </w:r>
-      <w:r>
-        <w:rPr/>
-        <w:t>130f, &amp; 976</w:t>
+        <w:numPr>
+          <w:ilvl w:val="2"/>
+          <w:numId w:val="2"/>
+        </w:numPr>
+        <w:rPr/>
+      </w:pPr>
+      <w:r>
+        <w:rPr/>
+        <w:t>InsideOut-130f, &amp; 976</w:t>
       </w:r>
     </w:p>
     <w:p>
@@ -1627,15 +1629,7 @@
       </w:pPr>
       <w:r>
         <w:rPr/>
-        <w:t>member_id - need to enter information about the member (</w:t>
-      </w:r>
-      <w:r>
-        <w:rPr/>
-        <w:t>Inside Out</w:t>
-      </w:r>
-      <w:r>
-        <w:rPr/>
-        <w:t xml:space="preserve"> - contained in description) in member table then enter foreign key to link to member</w:t>
+        <w:t>member_id - need to enter information about the member (Inside Out - contained in description) in member table then enter foreign key to link to member</w:t>
       </w:r>
     </w:p>
     <w:p>
@@ -1659,11 +1653,7 @@
         <w:rPr/>
         <w:t>end_time</w:t>
         <w:tab/>
-        <w:t>- we could enter a default?</w:t>
-      </w:r>
-      <w:r>
-        <w:rPr/>
-        <w:t xml:space="preserve"> (NULL if not given)</w:t>
+        <w:t>- we could enter a default? (NULL if not given)</w:t>
       </w:r>
     </w:p>
     <w:p>
@@ -1675,11 +1665,15 @@
         <w:rPr/>
         <w:t xml:space="preserve">family_friendly </w:t>
         <w:tab/>
-        <w:t xml:space="preserve">- </w:t>
-      </w:r>
-      <w:r>
-        <w:rPr/>
-        <w:t>if not passed in, check place family_friendly, then member family_friendly, then default to FALSE if nothing given</w:t>
+        <w:t>- if not passed in, check place family_friendly, then member family_friendly, then default to</w:t>
+      </w:r>
+      <w:r>
+        <w:rPr/>
+        <w:t xml:space="preserve"> TRUE</w:t>
+      </w:r>
+      <w:r>
+        <w:rPr/>
+        <w:t xml:space="preserve"> if nothing given</w:t>
       </w:r>
     </w:p>
     <w:p>
@@ -1705,19 +1699,7 @@
         <w:t>is_shown</w:t>
         <w:tab/>
         <w:tab/>
-        <w:t xml:space="preserve">- </w:t>
-      </w:r>
-      <w:r>
-        <w:rPr/>
-        <w:t xml:space="preserve">default to </w:t>
-      </w:r>
-      <w:r>
-        <w:rPr/>
-        <w:t>TRUE</w:t>
-      </w:r>
-      <w:r>
-        <w:rPr/>
-        <w:t xml:space="preserve"> (change column to is_published)</w:t>
+        <w:t>- default to TRUE (change column to is_published)</w:t>
       </w:r>
     </w:p>
     <w:p>
@@ -1743,11 +1725,7 @@
         <w:t>long_title</w:t>
         <w:tab/>
         <w:tab/>
-        <w:t>- 45 characters max - need to extract some type of title from description</w:t>
-      </w:r>
-      <w:r>
-        <w:rPr/>
-        <w:t xml:space="preserve"> (as in detail of event) - can be extracted from description</w:t>
+        <w:t>- 45 characters max - need to extract some type of title from description (as in detail of event) - can be extracted from description</w:t>
       </w:r>
     </w:p>
     <w:p>
@@ -1786,11 +1764,7 @@
         <w:t>min_age</w:t>
         <w:tab/>
         <w:tab/>
-        <w:t>- if not given check first place, then member, then leave blank</w:t>
-      </w:r>
-      <w:r>
-        <w:rPr/>
-        <w:t xml:space="preserve"> (meaning no min age)</w:t>
+        <w:t>- if not given check first place, then member, then leave blank (meaning no min age)</w:t>
       </w:r>
     </w:p>
     <w:p>
@@ -1918,6 +1892,10 @@
     <w:p>
       <w:pPr>
         <w:pStyle w:val="Heading3"/>
+        <w:numPr>
+          <w:ilvl w:val="2"/>
+          <w:numId w:val="2"/>
+        </w:numPr>
         <w:rPr/>
       </w:pPr>
       <w:r>
@@ -1956,7 +1934,7 @@
         <w:gridCol w:w="2492"/>
         <w:gridCol w:w="2493"/>
         <w:gridCol w:w="2493"/>
-        <w:gridCol w:w="2494"/>
+        <w:gridCol w:w="2493"/>
       </w:tblGrid>
       <w:tr>
         <w:trPr/>
@@ -2118,7 +2096,7 @@
         </w:tc>
         <w:tc>
           <w:tcPr>
-            <w:tcW w:w="2494" w:type="dxa"/>
+            <w:tcW w:w="2493" w:type="dxa"/>
             <w:tcBorders>
               <w:top w:val="single" w:sz="4" w:space="0" w:color="000000"/>
               <w:left w:val="single" w:sz="4" w:space="0" w:color="000000"/>
@@ -2177,6 +2155,7 @@
           <w:tcPr>
             <w:tcW w:w="2492" w:type="dxa"/>
             <w:tcBorders>
+              <w:top w:val="single" w:sz="4" w:space="0" w:color="000000"/>
               <w:left w:val="single" w:sz="4" w:space="0" w:color="000000"/>
               <w:bottom w:val="single" w:sz="4" w:space="0" w:color="000000"/>
               <w:insideH w:val="single" w:sz="4" w:space="0" w:color="000000"/>
@@ -2228,6 +2207,7 @@
           <w:tcPr>
             <w:tcW w:w="2493" w:type="dxa"/>
             <w:tcBorders>
+              <w:top w:val="single" w:sz="4" w:space="0" w:color="000000"/>
               <w:left w:val="single" w:sz="4" w:space="0" w:color="000000"/>
               <w:bottom w:val="single" w:sz="4" w:space="0" w:color="000000"/>
               <w:insideH w:val="single" w:sz="4" w:space="0" w:color="000000"/>
@@ -2279,6 +2259,7 @@
           <w:tcPr>
             <w:tcW w:w="2493" w:type="dxa"/>
             <w:tcBorders>
+              <w:top w:val="single" w:sz="4" w:space="0" w:color="000000"/>
               <w:left w:val="single" w:sz="4" w:space="0" w:color="000000"/>
               <w:bottom w:val="single" w:sz="4" w:space="0" w:color="000000"/>
               <w:insideH w:val="single" w:sz="4" w:space="0" w:color="000000"/>
@@ -2328,8 +2309,9 @@
         </w:tc>
         <w:tc>
           <w:tcPr>
-            <w:tcW w:w="2494" w:type="dxa"/>
-            <w:tcBorders>
+            <w:tcW w:w="2493" w:type="dxa"/>
+            <w:tcBorders>
+              <w:top w:val="single" w:sz="4" w:space="0" w:color="000000"/>
               <w:left w:val="single" w:sz="4" w:space="0" w:color="000000"/>
               <w:bottom w:val="single" w:sz="4" w:space="0" w:color="000000"/>
               <w:right w:val="single" w:sz="4" w:space="0" w:color="000000"/>
@@ -2385,6 +2367,7 @@
           <w:tcPr>
             <w:tcW w:w="2492" w:type="dxa"/>
             <w:tcBorders>
+              <w:top w:val="single" w:sz="4" w:space="0" w:color="000000"/>
               <w:left w:val="single" w:sz="4" w:space="0" w:color="000000"/>
               <w:bottom w:val="single" w:sz="4" w:space="0" w:color="000000"/>
               <w:insideH w:val="single" w:sz="4" w:space="0" w:color="000000"/>
@@ -2436,6 +2419,7 @@
           <w:tcPr>
             <w:tcW w:w="2493" w:type="dxa"/>
             <w:tcBorders>
+              <w:top w:val="single" w:sz="4" w:space="0" w:color="000000"/>
               <w:left w:val="single" w:sz="4" w:space="0" w:color="000000"/>
               <w:bottom w:val="single" w:sz="4" w:space="0" w:color="000000"/>
               <w:insideH w:val="single" w:sz="4" w:space="0" w:color="000000"/>
@@ -2487,6 +2471,7 @@
           <w:tcPr>
             <w:tcW w:w="2493" w:type="dxa"/>
             <w:tcBorders>
+              <w:top w:val="single" w:sz="4" w:space="0" w:color="000000"/>
               <w:left w:val="single" w:sz="4" w:space="0" w:color="000000"/>
               <w:bottom w:val="single" w:sz="4" w:space="0" w:color="000000"/>
               <w:insideH w:val="single" w:sz="4" w:space="0" w:color="000000"/>
@@ -2536,8 +2521,9 @@
         </w:tc>
         <w:tc>
           <w:tcPr>
-            <w:tcW w:w="2494" w:type="dxa"/>
-            <w:tcBorders>
+            <w:tcW w:w="2493" w:type="dxa"/>
+            <w:tcBorders>
+              <w:top w:val="single" w:sz="4" w:space="0" w:color="000000"/>
               <w:left w:val="single" w:sz="4" w:space="0" w:color="000000"/>
               <w:bottom w:val="single" w:sz="4" w:space="0" w:color="000000"/>
               <w:right w:val="single" w:sz="4" w:space="0" w:color="000000"/>
@@ -2634,6 +2620,7 @@
           <w:tcPr>
             <w:tcW w:w="2492" w:type="dxa"/>
             <w:tcBorders>
+              <w:top w:val="single" w:sz="4" w:space="0" w:color="000000"/>
               <w:left w:val="single" w:sz="4" w:space="0" w:color="000000"/>
               <w:bottom w:val="single" w:sz="4" w:space="0" w:color="000000"/>
               <w:insideH w:val="single" w:sz="4" w:space="0" w:color="000000"/>
@@ -2685,6 +2672,7 @@
           <w:tcPr>
             <w:tcW w:w="2493" w:type="dxa"/>
             <w:tcBorders>
+              <w:top w:val="single" w:sz="4" w:space="0" w:color="000000"/>
               <w:left w:val="single" w:sz="4" w:space="0" w:color="000000"/>
               <w:bottom w:val="single" w:sz="4" w:space="0" w:color="000000"/>
               <w:insideH w:val="single" w:sz="4" w:space="0" w:color="000000"/>
@@ -2736,6 +2724,7 @@
           <w:tcPr>
             <w:tcW w:w="2493" w:type="dxa"/>
             <w:tcBorders>
+              <w:top w:val="single" w:sz="4" w:space="0" w:color="000000"/>
               <w:left w:val="single" w:sz="4" w:space="0" w:color="000000"/>
               <w:bottom w:val="single" w:sz="4" w:space="0" w:color="000000"/>
               <w:insideH w:val="single" w:sz="4" w:space="0" w:color="000000"/>
@@ -2825,8 +2814,9 @@
         </w:tc>
         <w:tc>
           <w:tcPr>
-            <w:tcW w:w="2494" w:type="dxa"/>
-            <w:tcBorders>
+            <w:tcW w:w="2493" w:type="dxa"/>
+            <w:tcBorders>
+              <w:top w:val="single" w:sz="4" w:space="0" w:color="000000"/>
               <w:left w:val="single" w:sz="4" w:space="0" w:color="000000"/>
               <w:bottom w:val="single" w:sz="4" w:space="0" w:color="000000"/>
               <w:right w:val="single" w:sz="4" w:space="0" w:color="000000"/>
@@ -2872,24 +2862,7 @@
                 <w:szCs w:val="24"/>
                 <w:u w:val="none"/>
               </w:rPr>
-              <w:t xml:space="preserve">address field </w:t>
-            </w:r>
-            <w:r>
-              <w:rPr>
-                <w:b w:val="false"/>
-                <w:bCs w:val="false"/>
-                <w:i w:val="false"/>
-                <w:iCs w:val="false"/>
-                <w:strike w:val="false"/>
-                <w:dstrike w:val="false"/>
-                <w:outline w:val="false"/>
-                <w:shadow w:val="false"/>
-                <w:color w:val="000000"/>
-                <w:sz w:val="24"/>
-                <w:szCs w:val="24"/>
-                <w:u w:val="none"/>
-              </w:rPr>
-              <w:t>in format used by Google maps, then can be converted to latitude and longitude</w:t>
+              <w:t>address field in format used by Google maps, then can be converted to latitude and longitude</w:t>
             </w:r>
           </w:p>
         </w:tc>
@@ -2900,6 +2873,7 @@
           <w:tcPr>
             <w:tcW w:w="2492" w:type="dxa"/>
             <w:tcBorders>
+              <w:top w:val="single" w:sz="4" w:space="0" w:color="000000"/>
               <w:left w:val="single" w:sz="4" w:space="0" w:color="000000"/>
               <w:bottom w:val="single" w:sz="4" w:space="0" w:color="000000"/>
               <w:insideH w:val="single" w:sz="4" w:space="0" w:color="000000"/>
@@ -2951,6 +2925,7 @@
           <w:tcPr>
             <w:tcW w:w="2493" w:type="dxa"/>
             <w:tcBorders>
+              <w:top w:val="single" w:sz="4" w:space="0" w:color="000000"/>
               <w:left w:val="single" w:sz="4" w:space="0" w:color="000000"/>
               <w:bottom w:val="single" w:sz="4" w:space="0" w:color="000000"/>
               <w:insideH w:val="single" w:sz="4" w:space="0" w:color="000000"/>
@@ -3002,6 +2977,7 @@
           <w:tcPr>
             <w:tcW w:w="2493" w:type="dxa"/>
             <w:tcBorders>
+              <w:top w:val="single" w:sz="4" w:space="0" w:color="000000"/>
               <w:left w:val="single" w:sz="4" w:space="0" w:color="000000"/>
               <w:bottom w:val="single" w:sz="4" w:space="0" w:color="000000"/>
               <w:insideH w:val="single" w:sz="4" w:space="0" w:color="000000"/>
@@ -3051,8 +3027,9 @@
         </w:tc>
         <w:tc>
           <w:tcPr>
-            <w:tcW w:w="2494" w:type="dxa"/>
-            <w:tcBorders>
+            <w:tcW w:w="2493" w:type="dxa"/>
+            <w:tcBorders>
+              <w:top w:val="single" w:sz="4" w:space="0" w:color="000000"/>
               <w:left w:val="single" w:sz="4" w:space="0" w:color="000000"/>
               <w:bottom w:val="single" w:sz="4" w:space="0" w:color="000000"/>
               <w:right w:val="single" w:sz="4" w:space="0" w:color="000000"/>
@@ -3109,6 +3086,7 @@
           <w:tcPr>
             <w:tcW w:w="2492" w:type="dxa"/>
             <w:tcBorders>
+              <w:top w:val="single" w:sz="4" w:space="0" w:color="000000"/>
               <w:left w:val="single" w:sz="4" w:space="0" w:color="000000"/>
               <w:bottom w:val="single" w:sz="4" w:space="0" w:color="000000"/>
               <w:insideH w:val="single" w:sz="4" w:space="0" w:color="000000"/>
@@ -3160,6 +3138,7 @@
           <w:tcPr>
             <w:tcW w:w="2493" w:type="dxa"/>
             <w:tcBorders>
+              <w:top w:val="single" w:sz="4" w:space="0" w:color="000000"/>
               <w:left w:val="single" w:sz="4" w:space="0" w:color="000000"/>
               <w:bottom w:val="single" w:sz="4" w:space="0" w:color="000000"/>
               <w:insideH w:val="single" w:sz="4" w:space="0" w:color="000000"/>
@@ -3211,6 +3190,7 @@
           <w:tcPr>
             <w:tcW w:w="2493" w:type="dxa"/>
             <w:tcBorders>
+              <w:top w:val="single" w:sz="4" w:space="0" w:color="000000"/>
               <w:left w:val="single" w:sz="4" w:space="0" w:color="000000"/>
               <w:bottom w:val="single" w:sz="4" w:space="0" w:color="000000"/>
               <w:insideH w:val="single" w:sz="4" w:space="0" w:color="000000"/>
@@ -3260,8 +3240,9 @@
         </w:tc>
         <w:tc>
           <w:tcPr>
-            <w:tcW w:w="2494" w:type="dxa"/>
-            <w:tcBorders>
+            <w:tcW w:w="2493" w:type="dxa"/>
+            <w:tcBorders>
+              <w:top w:val="single" w:sz="4" w:space="0" w:color="000000"/>
               <w:left w:val="single" w:sz="4" w:space="0" w:color="000000"/>
               <w:bottom w:val="single" w:sz="4" w:space="0" w:color="000000"/>
               <w:right w:val="single" w:sz="4" w:space="0" w:color="000000"/>
@@ -3317,6 +3298,7 @@
           <w:tcPr>
             <w:tcW w:w="2492" w:type="dxa"/>
             <w:tcBorders>
+              <w:top w:val="single" w:sz="4" w:space="0" w:color="000000"/>
               <w:left w:val="single" w:sz="4" w:space="0" w:color="000000"/>
               <w:bottom w:val="single" w:sz="4" w:space="0" w:color="000000"/>
               <w:insideH w:val="single" w:sz="4" w:space="0" w:color="000000"/>
@@ -3367,6 +3349,7 @@
           <w:tcPr>
             <w:tcW w:w="2493" w:type="dxa"/>
             <w:tcBorders>
+              <w:top w:val="single" w:sz="4" w:space="0" w:color="000000"/>
               <w:left w:val="single" w:sz="4" w:space="0" w:color="000000"/>
               <w:bottom w:val="single" w:sz="4" w:space="0" w:color="000000"/>
               <w:insideH w:val="single" w:sz="4" w:space="0" w:color="000000"/>
@@ -3417,56 +3400,58 @@
           <w:tcPr>
             <w:tcW w:w="2493" w:type="dxa"/>
             <w:tcBorders>
-              <w:left w:val="single" w:sz="4" w:space="0" w:color="000000"/>
-              <w:bottom w:val="single" w:sz="4" w:space="0" w:color="000000"/>
-              <w:insideH w:val="single" w:sz="4" w:space="0" w:color="000000"/>
-            </w:tcBorders>
-            <w:shd w:fill="auto" w:val="clear"/>
-          </w:tcPr>
-          <w:p>
-            <w:pPr>
-              <w:pStyle w:val="TableContents"/>
-              <w:jc w:val="left"/>
-              <w:rPr>
-                <w:rFonts w:ascii="Liberation Serif" w:hAnsi="Liberation Serif"/>
-                <w:b w:val="false"/>
-                <w:b w:val="false"/>
-                <w:bCs w:val="false"/>
-                <w:i w:val="false"/>
-                <w:i w:val="false"/>
-                <w:iCs w:val="false"/>
-                <w:strike w:val="false"/>
-                <w:dstrike w:val="false"/>
-                <w:outline w:val="false"/>
-                <w:shadow w:val="false"/>
-                <w:color w:val="000000"/>
-                <w:sz w:val="24"/>
-                <w:szCs w:val="24"/>
-                <w:u w:val="none"/>
-              </w:rPr>
-            </w:pPr>
-            <w:r>
-              <w:rPr>
-                <w:b w:val="false"/>
-                <w:bCs w:val="false"/>
-                <w:i w:val="false"/>
-                <w:iCs w:val="false"/>
-                <w:strike w:val="false"/>
-                <w:dstrike w:val="false"/>
-                <w:outline w:val="false"/>
-                <w:shadow w:val="false"/>
-                <w:color w:val="000000"/>
-                <w:sz w:val="24"/>
-                <w:szCs w:val="24"/>
-                <w:u w:val="none"/>
-              </w:rPr>
-            </w:r>
-          </w:p>
-        </w:tc>
-        <w:tc>
-          <w:tcPr>
-            <w:tcW w:w="2494" w:type="dxa"/>
-            <w:tcBorders>
+              <w:top w:val="single" w:sz="4" w:space="0" w:color="000000"/>
+              <w:left w:val="single" w:sz="4" w:space="0" w:color="000000"/>
+              <w:bottom w:val="single" w:sz="4" w:space="0" w:color="000000"/>
+              <w:insideH w:val="single" w:sz="4" w:space="0" w:color="000000"/>
+            </w:tcBorders>
+            <w:shd w:fill="auto" w:val="clear"/>
+          </w:tcPr>
+          <w:p>
+            <w:pPr>
+              <w:pStyle w:val="TableContents"/>
+              <w:jc w:val="left"/>
+              <w:rPr>
+                <w:rFonts w:ascii="Liberation Serif" w:hAnsi="Liberation Serif"/>
+                <w:b w:val="false"/>
+                <w:b w:val="false"/>
+                <w:bCs w:val="false"/>
+                <w:i w:val="false"/>
+                <w:i w:val="false"/>
+                <w:iCs w:val="false"/>
+                <w:strike w:val="false"/>
+                <w:dstrike w:val="false"/>
+                <w:outline w:val="false"/>
+                <w:shadow w:val="false"/>
+                <w:color w:val="000000"/>
+                <w:sz w:val="24"/>
+                <w:szCs w:val="24"/>
+                <w:u w:val="none"/>
+              </w:rPr>
+            </w:pPr>
+            <w:r>
+              <w:rPr>
+                <w:b w:val="false"/>
+                <w:bCs w:val="false"/>
+                <w:i w:val="false"/>
+                <w:iCs w:val="false"/>
+                <w:strike w:val="false"/>
+                <w:dstrike w:val="false"/>
+                <w:outline w:val="false"/>
+                <w:shadow w:val="false"/>
+                <w:color w:val="000000"/>
+                <w:sz w:val="24"/>
+                <w:szCs w:val="24"/>
+                <w:u w:val="none"/>
+              </w:rPr>
+            </w:r>
+          </w:p>
+        </w:tc>
+        <w:tc>
+          <w:tcPr>
+            <w:tcW w:w="2493" w:type="dxa"/>
+            <w:tcBorders>
+              <w:top w:val="single" w:sz="4" w:space="0" w:color="000000"/>
               <w:left w:val="single" w:sz="4" w:space="0" w:color="000000"/>
               <w:bottom w:val="single" w:sz="4" w:space="0" w:color="000000"/>
               <w:right w:val="single" w:sz="4" w:space="0" w:color="000000"/>
@@ -3637,8 +3622,103 @@
       </w:pPr>
     </w:lvl>
   </w:abstractNum>
+  <w:abstractNum w:abstractNumId="2">
+    <w:lvl w:ilvl="0">
+      <w:start w:val="1"/>
+      <w:numFmt w:val="none"/>
+      <w:suff w:val="nothing"/>
+      <w:lvlText w:val=""/>
+      <w:lvlJc w:val="left"/>
+      <w:pPr>
+        <w:ind w:left="0" w:hanging="0"/>
+      </w:pPr>
+    </w:lvl>
+    <w:lvl w:ilvl="1">
+      <w:start w:val="1"/>
+      <w:numFmt w:val="none"/>
+      <w:suff w:val="nothing"/>
+      <w:lvlText w:val=""/>
+      <w:lvlJc w:val="left"/>
+      <w:pPr>
+        <w:ind w:left="0" w:hanging="0"/>
+      </w:pPr>
+    </w:lvl>
+    <w:lvl w:ilvl="2">
+      <w:start w:val="1"/>
+      <w:numFmt w:val="none"/>
+      <w:suff w:val="nothing"/>
+      <w:lvlText w:val=""/>
+      <w:lvlJc w:val="left"/>
+      <w:pPr>
+        <w:ind w:left="0" w:hanging="0"/>
+      </w:pPr>
+    </w:lvl>
+    <w:lvl w:ilvl="3">
+      <w:start w:val="1"/>
+      <w:numFmt w:val="none"/>
+      <w:suff w:val="nothing"/>
+      <w:lvlText w:val=""/>
+      <w:lvlJc w:val="left"/>
+      <w:pPr>
+        <w:ind w:left="0" w:hanging="0"/>
+      </w:pPr>
+    </w:lvl>
+    <w:lvl w:ilvl="4">
+      <w:start w:val="1"/>
+      <w:numFmt w:val="none"/>
+      <w:suff w:val="nothing"/>
+      <w:lvlText w:val=""/>
+      <w:lvlJc w:val="left"/>
+      <w:pPr>
+        <w:ind w:left="0" w:hanging="0"/>
+      </w:pPr>
+    </w:lvl>
+    <w:lvl w:ilvl="5">
+      <w:start w:val="1"/>
+      <w:numFmt w:val="none"/>
+      <w:suff w:val="nothing"/>
+      <w:lvlText w:val=""/>
+      <w:lvlJc w:val="left"/>
+      <w:pPr>
+        <w:ind w:left="0" w:hanging="0"/>
+      </w:pPr>
+    </w:lvl>
+    <w:lvl w:ilvl="6">
+      <w:start w:val="1"/>
+      <w:numFmt w:val="none"/>
+      <w:suff w:val="nothing"/>
+      <w:lvlText w:val=""/>
+      <w:lvlJc w:val="left"/>
+      <w:pPr>
+        <w:ind w:left="0" w:hanging="0"/>
+      </w:pPr>
+    </w:lvl>
+    <w:lvl w:ilvl="7">
+      <w:start w:val="1"/>
+      <w:numFmt w:val="none"/>
+      <w:suff w:val="nothing"/>
+      <w:lvlText w:val=""/>
+      <w:lvlJc w:val="left"/>
+      <w:pPr>
+        <w:ind w:left="0" w:hanging="0"/>
+      </w:pPr>
+    </w:lvl>
+    <w:lvl w:ilvl="8">
+      <w:start w:val="1"/>
+      <w:numFmt w:val="none"/>
+      <w:suff w:val="nothing"/>
+      <w:lvlText w:val=""/>
+      <w:lvlJc w:val="left"/>
+      <w:pPr>
+        <w:ind w:left="0" w:hanging="0"/>
+      </w:pPr>
+    </w:lvl>
+  </w:abstractNum>
   <w:num w:numId="1">
     <w:abstractNumId w:val="1"/>
+  </w:num>
+  <w:num w:numId="2">
+    <w:abstractNumId w:val="2"/>
   </w:num>
 </w:numbering>
 </file>
@@ -3650,15 +3730,12 @@
       <w:rPr>
         <w:rFonts w:ascii="Liberation Serif" w:hAnsi="Liberation Serif" w:eastAsia="Noto Serif CJK SC" w:cs="Lohit Devanagari"/>
         <w:kern w:val="2"/>
-        <w:sz w:val="24"/>
         <w:szCs w:val="24"/>
         <w:lang w:val="en-CA" w:eastAsia="zh-CN" w:bidi="hi-IN"/>
       </w:rPr>
     </w:rPrDefault>
     <w:pPrDefault>
-      <w:pPr>
-        <w:widowControl/>
-      </w:pPr>
+      <w:pPr/>
     </w:pPrDefault>
   </w:docDefaults>
   <w:style w:type="paragraph" w:styleId="Normal">
@@ -3666,10 +3743,9 @@
     <w:qFormat/>
     <w:pPr>
       <w:widowControl/>
-      <w:kinsoku w:val="true"/>
-      <w:overflowPunct w:val="true"/>
-      <w:autoSpaceDE w:val="true"/>
+      <w:overflowPunct w:val="false"/>
       <w:bidi w:val="0"/>
+      <w:jc w:val="left"/>
     </w:pPr>
     <w:rPr>
       <w:rFonts w:ascii="Liberation Serif" w:hAnsi="Liberation Serif" w:eastAsia="Noto Serif CJK SC" w:cs="Lohit Devanagari"/>

</xml_diff>